<commit_message>
Agregando secciones a navegadores
</commit_message>
<xml_diff>
--- a/Material de locución Caracterización de los sistemas embebidos .docx
+++ b/Material de locución Caracterización de los sistemas embebidos .docx
@@ -3595,7 +3595,25 @@
                 <w:szCs w:val="20"/>
                 <w:highlight w:val="cyan"/>
               </w:rPr>
-              <w:t xml:space="preserve"> ya que no hay acción para activar el audio de finalmente)</w:t>
+              <w:t xml:space="preserve"> ya que no hay acción para activar el audio de finalmente</w:t>
+            </w:r>
+            <w:r>
+              <w:rPr>
+                <w:rFonts w:ascii="Arial" w:eastAsia="Arial" w:hAnsi="Arial" w:cs="Arial"/>
+                <w:sz w:val="20"/>
+                <w:szCs w:val="20"/>
+                <w:highlight w:val="cyan"/>
+              </w:rPr>
+              <w:t>…</w:t>
+            </w:r>
+            <w:r>
+              <w:rPr>
+                <w:rFonts w:ascii="Arial" w:eastAsia="Arial" w:hAnsi="Arial" w:cs="Arial"/>
+                <w:sz w:val="20"/>
+                <w:szCs w:val="20"/>
+                <w:highlight w:val="cyan"/>
+              </w:rPr>
+              <w:t>)</w:t>
             </w:r>
           </w:p>
         </w:tc>

</xml_diff>